<commit_message>
analisis estadistico basico en las comunidades
</commit_message>
<xml_diff>
--- a/Capstone_ManifestoProject_MBunster.docx
+++ b/Capstone_ManifestoProject_MBunster.docx
@@ -6126,14 +6126,14 @@
         <w:rPr>
           <w:lang w:val="es-ES"/>
         </w:rPr>
-        <w:t>k=3 c</w:t>
-      </w:r>
-      <w:proofErr w:type="spellStart"/>
-      <w:r>
-        <w:rPr>
-          <w:lang w:val="es-ES"/>
-        </w:rPr>
-        <w:t>lusters</w:t>
+        <w:t xml:space="preserve">k=3 </w:t>
+      </w:r>
+      <w:proofErr w:type="spellStart"/>
+      <w:r>
+        <w:rPr>
+          <w:lang w:val="es-ES"/>
+        </w:rPr>
+        <w:t>clusters</w:t>
       </w:r>
       <w:proofErr w:type="spellEnd"/>
       <w:r>
@@ -6194,7 +6194,19 @@
         <w:rPr>
           <w:lang w:val="es-ES"/>
         </w:rPr>
-        <w:t xml:space="preserve">6.5 </w:t>
+        <w:t>6.</w:t>
+      </w:r>
+      <w:r>
+        <w:rPr>
+          <w:lang w:val="es-ES"/>
+        </w:rPr>
+        <w:t>6</w:t>
+      </w:r>
+      <w:r>
+        <w:rPr>
+          <w:lang w:val="es-ES"/>
+        </w:rPr>
+        <w:t xml:space="preserve"> </w:t>
       </w:r>
       <w:r>
         <w:rPr>
@@ -6338,7 +6350,19 @@
         <w:rPr>
           <w:lang w:val="es-ES"/>
         </w:rPr>
-        <w:t xml:space="preserve">6.5.1 </w:t>
+        <w:t>6.</w:t>
+      </w:r>
+      <w:r>
+        <w:rPr>
+          <w:lang w:val="es-ES"/>
+        </w:rPr>
+        <w:t>6</w:t>
+      </w:r>
+      <w:r>
+        <w:rPr>
+          <w:lang w:val="es-ES"/>
+        </w:rPr>
+        <w:t xml:space="preserve">.1 </w:t>
       </w:r>
       <w:r>
         <w:rPr>
@@ -6592,7 +6616,19 @@
         <w:rPr>
           <w:lang w:val="es-ES"/>
         </w:rPr>
-        <w:t xml:space="preserve">6.5.2 </w:t>
+        <w:t>6.</w:t>
+      </w:r>
+      <w:r>
+        <w:rPr>
+          <w:lang w:val="es-ES"/>
+        </w:rPr>
+        <w:t>6</w:t>
+      </w:r>
+      <w:r>
+        <w:rPr>
+          <w:lang w:val="es-ES"/>
+        </w:rPr>
+        <w:t xml:space="preserve">.2 </w:t>
       </w:r>
       <w:r>
         <w:rPr>
@@ -6836,7 +6872,19 @@
         <w:rPr>
           <w:lang w:val="es-ES"/>
         </w:rPr>
-        <w:t>6.5.3 Red de coincidencias</w:t>
+        <w:t>6.</w:t>
+      </w:r>
+      <w:r>
+        <w:rPr>
+          <w:lang w:val="es-ES"/>
+        </w:rPr>
+        <w:t>6</w:t>
+      </w:r>
+      <w:r>
+        <w:rPr>
+          <w:lang w:val="es-ES"/>
+        </w:rPr>
+        <w:t>.3 Red de coincidencias</w:t>
       </w:r>
     </w:p>
     <w:p>
@@ -6956,7 +7004,41 @@
         <w:rPr>
           <w:lang w:val="es-ES"/>
         </w:rPr>
-        <w:t>–</w:t>
+        <w:drawing>
+          <wp:inline distT="0" distB="0" distL="0" distR="0" wp14:anchorId="082219DA" wp14:editId="0C721799">
+            <wp:extent cx="6183991" cy="542925"/>
+            <wp:effectExtent l="0" t="0" r="1270" b="3175"/>
+            <wp:docPr id="1598079082" name="Picture 1"/>
+            <wp:cNvGraphicFramePr>
+              <a:graphicFrameLocks xmlns:a="http://schemas.openxmlformats.org/drawingml/2006/main" noChangeAspect="1"/>
+            </wp:cNvGraphicFramePr>
+            <a:graphic xmlns:a="http://schemas.openxmlformats.org/drawingml/2006/main">
+              <a:graphicData uri="http://schemas.openxmlformats.org/drawingml/2006/picture">
+                <pic:pic xmlns:pic="http://schemas.openxmlformats.org/drawingml/2006/picture">
+                  <pic:nvPicPr>
+                    <pic:cNvPr id="1598079082" name=""/>
+                    <pic:cNvPicPr/>
+                  </pic:nvPicPr>
+                  <pic:blipFill>
+                    <a:blip r:embed="rId53"/>
+                    <a:stretch>
+                      <a:fillRect/>
+                    </a:stretch>
+                  </pic:blipFill>
+                  <pic:spPr>
+                    <a:xfrm>
+                      <a:off x="0" y="0"/>
+                      <a:ext cx="6267078" cy="550220"/>
+                    </a:xfrm>
+                    <a:prstGeom prst="rect">
+                      <a:avLst/>
+                    </a:prstGeom>
+                  </pic:spPr>
+                </pic:pic>
+              </a:graphicData>
+            </a:graphic>
+          </wp:inline>
+        </w:drawing>
       </w:r>
     </w:p>
     <w:p>
@@ -6980,12 +7062,236 @@
           <w:lang w:val="es-ES"/>
         </w:rPr>
       </w:pPr>
-      <w:r>
-        <w:rPr>
-          <w:lang w:val="es-ES"/>
-        </w:rPr>
-        <w:t>6.5.4 Análisis de centralidades</w:t>
-      </w:r>
+    </w:p>
+    <w:p>
+      <w:pPr>
+        <w:spacing w:after="160" w:line="259" w:lineRule="auto"/>
+        <w:rPr>
+          <w:lang w:val="es-ES"/>
+        </w:rPr>
+      </w:pPr>
+      <w:r>
+        <w:rPr>
+          <w:lang w:val="es-ES"/>
+        </w:rPr>
+        <w:t>6.</w:t>
+      </w:r>
+      <w:r>
+        <w:rPr>
+          <w:lang w:val="es-ES"/>
+        </w:rPr>
+        <w:t>6</w:t>
+      </w:r>
+      <w:r>
+        <w:rPr>
+          <w:lang w:val="es-ES"/>
+        </w:rPr>
+        <w:t>.4 Análisis de centralidades</w:t>
+      </w:r>
+    </w:p>
+    <w:p>
+      <w:pPr>
+        <w:rPr>
+          <w:lang w:val="es-ES"/>
+        </w:rPr>
+      </w:pPr>
+      <w:r>
+        <w:rPr>
+          <w:lang w:val="es-ES"/>
+        </w:rPr>
+        <w:t xml:space="preserve">Como se puede observar en las centralidades, Australia (0.42) y New </w:t>
+      </w:r>
+      <w:proofErr w:type="spellStart"/>
+      <w:r>
+        <w:rPr>
+          <w:lang w:val="es-ES"/>
+        </w:rPr>
+        <w:t>Zealand</w:t>
+      </w:r>
+      <w:proofErr w:type="spellEnd"/>
+      <w:r>
+        <w:rPr>
+          <w:lang w:val="es-ES"/>
+        </w:rPr>
+        <w:t xml:space="preserve"> (0,36), son los principales nodos en cuanto a centralidad de Grado; es decir, están directamente relacionados con más conexiones directas con </w:t>
+      </w:r>
+      <w:proofErr w:type="gramStart"/>
+      <w:r>
+        <w:rPr>
+          <w:lang w:val="es-ES"/>
+        </w:rPr>
+        <w:t>otro nodos</w:t>
+      </w:r>
+      <w:proofErr w:type="gramEnd"/>
+      <w:r>
+        <w:rPr>
+          <w:lang w:val="es-ES"/>
+        </w:rPr>
+        <w:t xml:space="preserve"> en la red. Tratándose de programas de gobierno, esto podría indicar que comparten más similitudes temáticas con otros nodos.</w:t>
+      </w:r>
+    </w:p>
+    <w:p>
+      <w:pPr>
+        <w:rPr>
+          <w:lang w:val="es-ES"/>
+        </w:rPr>
+      </w:pPr>
+      <w:r>
+        <w:rPr>
+          <w:lang w:val="es-ES"/>
+        </w:rPr>
+        <w:t xml:space="preserve">En cuanto a </w:t>
+      </w:r>
+      <w:proofErr w:type="spellStart"/>
+      <w:r>
+        <w:rPr>
+          <w:lang w:val="es-ES"/>
+        </w:rPr>
+        <w:t>Betweenness</w:t>
+      </w:r>
+      <w:proofErr w:type="spellEnd"/>
+      <w:r>
+        <w:rPr>
+          <w:lang w:val="es-ES"/>
+        </w:rPr>
+        <w:t xml:space="preserve">, New </w:t>
+      </w:r>
+      <w:proofErr w:type="spellStart"/>
+      <w:r>
+        <w:rPr>
+          <w:lang w:val="es-ES"/>
+        </w:rPr>
+        <w:t>Zealand</w:t>
+      </w:r>
+      <w:proofErr w:type="spellEnd"/>
+      <w:r>
+        <w:rPr>
+          <w:lang w:val="es-ES"/>
+        </w:rPr>
+        <w:t xml:space="preserve"> (0,40) y </w:t>
+      </w:r>
+      <w:proofErr w:type="spellStart"/>
+      <w:r>
+        <w:rPr>
+          <w:lang w:val="es-ES"/>
+        </w:rPr>
+        <w:t>United</w:t>
+      </w:r>
+      <w:proofErr w:type="spellEnd"/>
+      <w:r>
+        <w:rPr>
+          <w:lang w:val="es-ES"/>
+        </w:rPr>
+        <w:t xml:space="preserve"> </w:t>
+      </w:r>
+      <w:proofErr w:type="spellStart"/>
+      <w:r>
+        <w:rPr>
+          <w:lang w:val="es-ES"/>
+        </w:rPr>
+        <w:t>Kingdom</w:t>
+      </w:r>
+      <w:proofErr w:type="spellEnd"/>
+      <w:r>
+        <w:rPr>
+          <w:lang w:val="es-ES"/>
+        </w:rPr>
+        <w:t xml:space="preserve"> (0,35) son las principales centralidades de intermediación.</w:t>
+      </w:r>
+      <w:r>
+        <w:rPr>
+          <w:lang w:val="es-ES"/>
+        </w:rPr>
+        <w:t xml:space="preserve"> Esto significa que facilitan la conexión entre nodos que no están directamente conectados. New </w:t>
+      </w:r>
+      <w:proofErr w:type="spellStart"/>
+      <w:r>
+        <w:rPr>
+          <w:lang w:val="es-ES"/>
+        </w:rPr>
+        <w:t>Zealand</w:t>
+      </w:r>
+      <w:proofErr w:type="spellEnd"/>
+      <w:r>
+        <w:rPr>
+          <w:lang w:val="es-ES"/>
+        </w:rPr>
+        <w:t xml:space="preserve"> es un nodo con visibilidad.</w:t>
+      </w:r>
+    </w:p>
+    <w:p>
+      <w:pPr>
+        <w:rPr>
+          <w:lang w:val="es-ES"/>
+        </w:rPr>
+      </w:pPr>
+      <w:r>
+        <w:rPr>
+          <w:lang w:val="es-ES"/>
+        </w:rPr>
+        <w:t xml:space="preserve">Tratándose de similitudes temáticas, Australia y New </w:t>
+      </w:r>
+      <w:proofErr w:type="spellStart"/>
+      <w:r>
+        <w:rPr>
+          <w:lang w:val="es-ES"/>
+        </w:rPr>
+        <w:t>Zealand</w:t>
+      </w:r>
+      <w:proofErr w:type="spellEnd"/>
+      <w:r>
+        <w:rPr>
+          <w:lang w:val="es-ES"/>
+        </w:rPr>
+        <w:t xml:space="preserve"> podrían ser referentes globales o puntos de convergencia para ciertos temas o políticas que otros países adoptan o consideran relevantes.</w:t>
+      </w:r>
+    </w:p>
+    <w:p>
+      <w:proofErr w:type="spellStart"/>
+      <w:r>
+        <w:rPr>
+          <w:lang w:val="es-ES"/>
+        </w:rPr>
+        <w:t>United</w:t>
+      </w:r>
+      <w:proofErr w:type="spellEnd"/>
+      <w:r>
+        <w:rPr>
+          <w:lang w:val="es-ES"/>
+        </w:rPr>
+        <w:t xml:space="preserve"> </w:t>
+      </w:r>
+      <w:proofErr w:type="spellStart"/>
+      <w:r>
+        <w:t>Kingdom</w:t>
+      </w:r>
+      <w:proofErr w:type="spellEnd"/>
+      <w:r>
+        <w:t xml:space="preserve">, aunque menos directamente conectado, podría tener un rol histórico, cultural o político que lo posiciona como un </w:t>
+      </w:r>
+      <w:r>
+        <w:rPr>
+          <w:b/>
+          <w:bCs/>
+        </w:rPr>
+        <w:t>enlace clave</w:t>
+      </w:r>
+      <w:r>
+        <w:t xml:space="preserve"> entre diferentes bloques de países.</w:t>
+      </w:r>
+    </w:p>
+    <w:p>
+      <w:pPr>
+        <w:spacing w:after="160" w:line="259" w:lineRule="auto"/>
+      </w:pPr>
+    </w:p>
+    <w:p>
+      <w:pPr>
+        <w:spacing w:after="160" w:line="259" w:lineRule="auto"/>
+        <w:rPr>
+          <w:lang w:val="es-ES"/>
+        </w:rPr>
+      </w:pPr>
     </w:p>
     <w:p>
       <w:pPr>
@@ -7014,7 +7320,7 @@
                     <pic:cNvPicPr/>
                   </pic:nvPicPr>
                   <pic:blipFill>
-                    <a:blip r:embed="rId53"/>
+                    <a:blip r:embed="rId54"/>
                     <a:stretch>
                       <a:fillRect/>
                     </a:stretch>
@@ -7044,32 +7350,182 @@
       </w:pPr>
     </w:p>
     <w:p>
-      <w:pPr>
-        <w:spacing w:after="160" w:line="259" w:lineRule="auto"/>
-        <w:rPr>
-          <w:lang w:val="es-ES"/>
-        </w:rPr>
-      </w:pPr>
-      <w:r>
-        <w:rPr>
-          <w:lang w:val="es-ES"/>
-        </w:rPr>
-        <w:t xml:space="preserve">Como se puede observar en las centralidades, New </w:t>
-      </w:r>
-      <w:proofErr w:type="spellStart"/>
-      <w:r>
-        <w:rPr>
-          <w:lang w:val="es-ES"/>
-        </w:rPr>
-        <w:t>Zealand</w:t>
-      </w:r>
-      <w:proofErr w:type="spellEnd"/>
-      <w:r>
-        <w:rPr>
-          <w:lang w:val="es-ES"/>
-        </w:rPr>
-        <w:t xml:space="preserve"> y </w:t>
-      </w:r>
+      <w:r>
+        <w:t xml:space="preserve">6.6.5 </w:t>
+      </w:r>
+      <w:r>
+        <w:t>Estadística básica en las Comunidades</w:t>
+      </w:r>
+      <w:r>
+        <w:t xml:space="preserve"> (promedios)</w:t>
+      </w:r>
+    </w:p>
+    <w:p>
+      <w:r>
+        <w:t>Analicemos los promedios de las variables por comunidad de diferentes maneras para poder comparar.</w:t>
+      </w:r>
+    </w:p>
+    <w:p>
+      <w:pPr>
+        <w:pStyle w:val="ListParagraph"/>
+        <w:numPr>
+          <w:ilvl w:val="0"/>
+          <w:numId w:val="16"/>
+        </w:numPr>
+      </w:pPr>
+      <w:r>
+        <w:t>Tabla de promedios por variable y comunidad</w:t>
+      </w:r>
+    </w:p>
+    <w:p>
+      <w:r>
+        <w:drawing>
+          <wp:inline distT="0" distB="0" distL="0" distR="0" wp14:anchorId="1A4E53A6" wp14:editId="10136110">
+            <wp:extent cx="3474525" cy="1330859"/>
+            <wp:effectExtent l="0" t="0" r="0" b="3175"/>
+            <wp:docPr id="1294064117" name="Picture 1" descr="A table with numbers and a number on it&#10;&#10;Description automatically generated"/>
+            <wp:cNvGraphicFramePr>
+              <a:graphicFrameLocks xmlns:a="http://schemas.openxmlformats.org/drawingml/2006/main" noChangeAspect="1"/>
+            </wp:cNvGraphicFramePr>
+            <a:graphic xmlns:a="http://schemas.openxmlformats.org/drawingml/2006/main">
+              <a:graphicData uri="http://schemas.openxmlformats.org/drawingml/2006/picture">
+                <pic:pic xmlns:pic="http://schemas.openxmlformats.org/drawingml/2006/picture">
+                  <pic:nvPicPr>
+                    <pic:cNvPr id="1294064117" name="Picture 1" descr="A table with numbers and a number on it&#10;&#10;Description automatically generated"/>
+                    <pic:cNvPicPr/>
+                  </pic:nvPicPr>
+                  <pic:blipFill>
+                    <a:blip r:embed="rId55"/>
+                    <a:stretch>
+                      <a:fillRect/>
+                    </a:stretch>
+                  </pic:blipFill>
+                  <pic:spPr>
+                    <a:xfrm>
+                      <a:off x="0" y="0"/>
+                      <a:ext cx="3520837" cy="1348598"/>
+                    </a:xfrm>
+                    <a:prstGeom prst="rect">
+                      <a:avLst/>
+                    </a:prstGeom>
+                  </pic:spPr>
+                </pic:pic>
+              </a:graphicData>
+            </a:graphic>
+          </wp:inline>
+        </w:drawing>
+      </w:r>
+    </w:p>
+    <w:p/>
+    <w:p/>
+    <w:p>
+      <w:pPr>
+        <w:pStyle w:val="ListParagraph"/>
+        <w:numPr>
+          <w:ilvl w:val="0"/>
+          <w:numId w:val="16"/>
+        </w:numPr>
+      </w:pPr>
+      <w:r>
+        <w:t>Matriz de promedios por variable y comunidad</w:t>
+      </w:r>
+    </w:p>
+    <w:p>
+      <w:r>
+        <w:drawing>
+          <wp:inline distT="0" distB="0" distL="0" distR="0" wp14:anchorId="7FD38B1E" wp14:editId="1CFD1ADF">
+            <wp:extent cx="5431790" cy="3591560"/>
+            <wp:effectExtent l="0" t="0" r="3810" b="2540"/>
+            <wp:docPr id="1392205698" name="Picture 1" descr="A graph of a number of variable&#10;&#10;Description automatically generated with medium confidence"/>
+            <wp:cNvGraphicFramePr>
+              <a:graphicFrameLocks xmlns:a="http://schemas.openxmlformats.org/drawingml/2006/main" noChangeAspect="1"/>
+            </wp:cNvGraphicFramePr>
+            <a:graphic xmlns:a="http://schemas.openxmlformats.org/drawingml/2006/main">
+              <a:graphicData uri="http://schemas.openxmlformats.org/drawingml/2006/picture">
+                <pic:pic xmlns:pic="http://schemas.openxmlformats.org/drawingml/2006/picture">
+                  <pic:nvPicPr>
+                    <pic:cNvPr id="1392205698" name="Picture 1" descr="A graph of a number of variable&#10;&#10;Description automatically generated with medium confidence"/>
+                    <pic:cNvPicPr/>
+                  </pic:nvPicPr>
+                  <pic:blipFill>
+                    <a:blip r:embed="rId56"/>
+                    <a:stretch>
+                      <a:fillRect/>
+                    </a:stretch>
+                  </pic:blipFill>
+                  <pic:spPr>
+                    <a:xfrm>
+                      <a:off x="0" y="0"/>
+                      <a:ext cx="5431790" cy="3591560"/>
+                    </a:xfrm>
+                    <a:prstGeom prst="rect">
+                      <a:avLst/>
+                    </a:prstGeom>
+                  </pic:spPr>
+                </pic:pic>
+              </a:graphicData>
+            </a:graphic>
+          </wp:inline>
+        </w:drawing>
+      </w:r>
+    </w:p>
+    <w:p>
+      <w:pPr>
+        <w:pStyle w:val="ListParagraph"/>
+        <w:numPr>
+          <w:ilvl w:val="0"/>
+          <w:numId w:val="16"/>
+        </w:numPr>
+      </w:pPr>
+      <w:r>
+        <w:t>Histogramas del promedio de cada variable, por comunidad</w:t>
+      </w:r>
+    </w:p>
+    <w:p>
+      <w:r>
+        <w:drawing>
+          <wp:inline distT="0" distB="0" distL="0" distR="0" wp14:anchorId="25D6C384" wp14:editId="5E8DF38F">
+            <wp:extent cx="5698218" cy="3739081"/>
+            <wp:effectExtent l="0" t="0" r="4445" b="0"/>
+            <wp:docPr id="1031469713" name="Picture 1" descr="A group of bars with different colored squares&#10;&#10;Description automatically generated with medium confidence"/>
+            <wp:cNvGraphicFramePr>
+              <a:graphicFrameLocks xmlns:a="http://schemas.openxmlformats.org/drawingml/2006/main" noChangeAspect="1"/>
+            </wp:cNvGraphicFramePr>
+            <a:graphic xmlns:a="http://schemas.openxmlformats.org/drawingml/2006/main">
+              <a:graphicData uri="http://schemas.openxmlformats.org/drawingml/2006/picture">
+                <pic:pic xmlns:pic="http://schemas.openxmlformats.org/drawingml/2006/picture">
+                  <pic:nvPicPr>
+                    <pic:cNvPr id="1031469713" name="Picture 1" descr="A group of bars with different colored squares&#10;&#10;Description automatically generated with medium confidence"/>
+                    <pic:cNvPicPr/>
+                  </pic:nvPicPr>
+                  <pic:blipFill>
+                    <a:blip r:embed="rId57"/>
+                    <a:stretch>
+                      <a:fillRect/>
+                    </a:stretch>
+                  </pic:blipFill>
+                  <pic:spPr>
+                    <a:xfrm>
+                      <a:off x="0" y="0"/>
+                      <a:ext cx="5717351" cy="3751636"/>
+                    </a:xfrm>
+                    <a:prstGeom prst="rect">
+                      <a:avLst/>
+                    </a:prstGeom>
+                  </pic:spPr>
+                </pic:pic>
+              </a:graphicData>
+            </a:graphic>
+          </wp:inline>
+        </w:drawing>
+      </w:r>
+    </w:p>
+    <w:p>
+      <w:pPr>
+        <w:rPr>
+          <w:lang w:val="es-ES"/>
+        </w:rPr>
+      </w:pPr>
       <w:r>
         <w:rPr>
           <w:lang w:val="es-ES"/>
@@ -7082,14 +7538,9 @@
         <w:pStyle w:val="Heading1"/>
       </w:pPr>
       <w:bookmarkStart w:id="7" w:name="_Toc55504665"/>
-      <w:proofErr w:type="spellStart"/>
       <w:r>
         <w:lastRenderedPageBreak/>
-        <w:t>Res</w:t>
-      </w:r>
-      <w:proofErr w:type="spellEnd"/>
-      <w:r>
-        <w:t>ultados</w:t>
+        <w:t>Resultados</w:t>
       </w:r>
       <w:bookmarkEnd w:id="7"/>
     </w:p>
@@ -7230,7 +7681,7 @@
       <w:r>
         <w:t xml:space="preserve">Referencia: </w:t>
       </w:r>
-      <w:hyperlink r:id="rId54" w:history="1">
+      <w:hyperlink r:id="rId58" w:history="1">
         <w:r>
           <w:rPr>
             <w:rStyle w:val="Hyperlink"/>
@@ -7246,7 +7697,7 @@
     </w:p>
     <w:p/>
     <w:sectPr>
-      <w:footerReference w:type="default" r:id="rId55"/>
+      <w:footerReference w:type="default" r:id="rId59"/>
       <w:pgSz w:w="12240" w:h="15840" w:code="1"/>
       <w:pgMar w:top="2268" w:right="1418" w:bottom="1418" w:left="2268" w:header="709" w:footer="709" w:gutter="0"/>
       <w:pgNumType w:start="1"/>
@@ -7429,6 +7880,119 @@
 <file path=word/numbering.xml><?xml version="1.0" encoding="utf-8"?>
 <w:numbering xmlns:wpc="http://schemas.microsoft.com/office/word/2010/wordprocessingCanvas" xmlns:cx="http://schemas.microsoft.com/office/drawing/2014/chartex" xmlns:cx1="http://schemas.microsoft.com/office/drawing/2015/9/8/chartex" xmlns:cx2="http://schemas.microsoft.com/office/drawing/2015/10/21/chartex" xmlns:cx3="http://schemas.microsoft.com/office/drawing/2016/5/9/chartex" xmlns:cx4="http://schemas.microsoft.com/office/drawing/2016/5/10/chartex" xmlns:cx5="http://schemas.microsoft.com/office/drawing/2016/5/11/chartex" xmlns:cx6="http://schemas.microsoft.com/office/drawing/2016/5/12/chartex" xmlns:cx7="http://schemas.microsoft.com/office/drawing/2016/5/13/chartex" xmlns:cx8="http://schemas.microsoft.com/office/drawing/2016/5/14/chartex" xmlns:mc="http://schemas.openxmlformats.org/markup-compatibility/2006" xmlns:aink="http://schemas.microsoft.com/office/drawing/2016/ink" xmlns:am3d="http://schemas.microsoft.com/office/drawing/2017/model3d" xmlns:o="urn:schemas-microsoft-com:office:office" xmlns:oel="http://schemas.microsoft.com/office/2019/extlst" xmlns:r="http://schemas.openxmlformats.org/officeDocument/2006/relationships" xmlns:m="http://schemas.openxmlformats.org/officeDocument/2006/math" xmlns:v="urn:schemas-microsoft-com:vml" xmlns:wp14="http://schemas.microsoft.com/office/word/2010/wordprocessingDrawing" xmlns:wp="http://schemas.openxmlformats.org/drawingml/2006/wordprocessingDrawing" xmlns:w10="urn:schemas-microsoft-com:office:word" xmlns:w="http://schemas.openxmlformats.org/wordprocessingml/2006/main" xmlns:w14="http://schemas.microsoft.com/office/word/2010/wordml" xmlns:w15="http://schemas.microsoft.com/office/word/2012/wordml" xmlns:w16cex="http://schemas.microsoft.com/office/word/2018/wordml/cex" xmlns:w16cid="http://schemas.microsoft.com/office/word/2016/wordml/cid" xmlns:w16="http://schemas.microsoft.com/office/word/2018/wordml" xmlns:w16du="http://schemas.microsoft.com/office/word/2023/wordml/word16du" xmlns:w16sdtdh="http://schemas.microsoft.com/office/word/2020/wordml/sdtdatahash" xmlns:w16se="http://schemas.microsoft.com/office/word/2015/wordml/symex" xmlns:wpg="http://schemas.microsoft.com/office/word/2010/wordprocessingGroup" xmlns:wpi="http://schemas.microsoft.com/office/word/2010/wordprocessingInk" xmlns:wne="http://schemas.microsoft.com/office/word/2006/wordml" xmlns:wps="http://schemas.microsoft.com/office/word/2010/wordprocessingShape" mc:Ignorable="w14 w15 w16se w16cid w16 w16cex w16sdtdh w16du wp14">
   <w:abstractNum w:abstractNumId="0" w15:restartNumberingAfterBreak="0">
+    <w:nsid w:val="00137EC5"/>
+    <w:multiLevelType w:val="hybridMultilevel"/>
+    <w:tmpl w:val="713C6B4A"/>
+    <w:lvl w:ilvl="0" w:tplc="04090001">
+      <w:start w:val="1"/>
+      <w:numFmt w:val="bullet"/>
+      <w:lvlText w:val=""/>
+      <w:lvlJc w:val="left"/>
+      <w:pPr>
+        <w:ind w:left="720" w:hanging="360"/>
+      </w:pPr>
+      <w:rPr>
+        <w:rFonts w:ascii="Symbol" w:hAnsi="Symbol" w:hint="default"/>
+      </w:rPr>
+    </w:lvl>
+    <w:lvl w:ilvl="1" w:tplc="04090003" w:tentative="1">
+      <w:start w:val="1"/>
+      <w:numFmt w:val="bullet"/>
+      <w:lvlText w:val="o"/>
+      <w:lvlJc w:val="left"/>
+      <w:pPr>
+        <w:ind w:left="1440" w:hanging="360"/>
+      </w:pPr>
+      <w:rPr>
+        <w:rFonts w:ascii="Courier New" w:hAnsi="Courier New" w:hint="default"/>
+      </w:rPr>
+    </w:lvl>
+    <w:lvl w:ilvl="2" w:tplc="04090005" w:tentative="1">
+      <w:start w:val="1"/>
+      <w:numFmt w:val="bullet"/>
+      <w:lvlText w:val=""/>
+      <w:lvlJc w:val="left"/>
+      <w:pPr>
+        <w:ind w:left="2160" w:hanging="360"/>
+      </w:pPr>
+      <w:rPr>
+        <w:rFonts w:ascii="Wingdings" w:hAnsi="Wingdings" w:hint="default"/>
+      </w:rPr>
+    </w:lvl>
+    <w:lvl w:ilvl="3" w:tplc="04090001" w:tentative="1">
+      <w:start w:val="1"/>
+      <w:numFmt w:val="bullet"/>
+      <w:lvlText w:val=""/>
+      <w:lvlJc w:val="left"/>
+      <w:pPr>
+        <w:ind w:left="2880" w:hanging="360"/>
+      </w:pPr>
+      <w:rPr>
+        <w:rFonts w:ascii="Symbol" w:hAnsi="Symbol" w:hint="default"/>
+      </w:rPr>
+    </w:lvl>
+    <w:lvl w:ilvl="4" w:tplc="04090003" w:tentative="1">
+      <w:start w:val="1"/>
+      <w:numFmt w:val="bullet"/>
+      <w:lvlText w:val="o"/>
+      <w:lvlJc w:val="left"/>
+      <w:pPr>
+        <w:ind w:left="3600" w:hanging="360"/>
+      </w:pPr>
+      <w:rPr>
+        <w:rFonts w:ascii="Courier New" w:hAnsi="Courier New" w:hint="default"/>
+      </w:rPr>
+    </w:lvl>
+    <w:lvl w:ilvl="5" w:tplc="04090005" w:tentative="1">
+      <w:start w:val="1"/>
+      <w:numFmt w:val="bullet"/>
+      <w:lvlText w:val=""/>
+      <w:lvlJc w:val="left"/>
+      <w:pPr>
+        <w:ind w:left="4320" w:hanging="360"/>
+      </w:pPr>
+      <w:rPr>
+        <w:rFonts w:ascii="Wingdings" w:hAnsi="Wingdings" w:hint="default"/>
+      </w:rPr>
+    </w:lvl>
+    <w:lvl w:ilvl="6" w:tplc="04090001" w:tentative="1">
+      <w:start w:val="1"/>
+      <w:numFmt w:val="bullet"/>
+      <w:lvlText w:val=""/>
+      <w:lvlJc w:val="left"/>
+      <w:pPr>
+        <w:ind w:left="5040" w:hanging="360"/>
+      </w:pPr>
+      <w:rPr>
+        <w:rFonts w:ascii="Symbol" w:hAnsi="Symbol" w:hint="default"/>
+      </w:rPr>
+    </w:lvl>
+    <w:lvl w:ilvl="7" w:tplc="04090003" w:tentative="1">
+      <w:start w:val="1"/>
+      <w:numFmt w:val="bullet"/>
+      <w:lvlText w:val="o"/>
+      <w:lvlJc w:val="left"/>
+      <w:pPr>
+        <w:ind w:left="5760" w:hanging="360"/>
+      </w:pPr>
+      <w:rPr>
+        <w:rFonts w:ascii="Courier New" w:hAnsi="Courier New" w:hint="default"/>
+      </w:rPr>
+    </w:lvl>
+    <w:lvl w:ilvl="8" w:tplc="04090005" w:tentative="1">
+      <w:start w:val="1"/>
+      <w:numFmt w:val="bullet"/>
+      <w:lvlText w:val=""/>
+      <w:lvlJc w:val="left"/>
+      <w:pPr>
+        <w:ind w:left="6480" w:hanging="360"/>
+      </w:pPr>
+      <w:rPr>
+        <w:rFonts w:ascii="Wingdings" w:hAnsi="Wingdings" w:hint="default"/>
+      </w:rPr>
+    </w:lvl>
+  </w:abstractNum>
+  <w:abstractNum w:abstractNumId="1" w15:restartNumberingAfterBreak="0">
     <w:nsid w:val="01D74F08"/>
     <w:multiLevelType w:val="hybridMultilevel"/>
     <w:tmpl w:val="699ABCC8"/>
@@ -7541,7 +8105,7 @@
       </w:rPr>
     </w:lvl>
   </w:abstractNum>
-  <w:abstractNum w:abstractNumId="1" w15:restartNumberingAfterBreak="0">
+  <w:abstractNum w:abstractNumId="2" w15:restartNumberingAfterBreak="0">
     <w:nsid w:val="10C636F7"/>
     <w:multiLevelType w:val="hybridMultilevel"/>
     <w:tmpl w:val="B5FC1EAE"/>
@@ -7654,7 +8218,7 @@
       </w:rPr>
     </w:lvl>
   </w:abstractNum>
-  <w:abstractNum w:abstractNumId="2" w15:restartNumberingAfterBreak="0">
+  <w:abstractNum w:abstractNumId="3" w15:restartNumberingAfterBreak="0">
     <w:nsid w:val="18D56062"/>
     <w:multiLevelType w:val="hybridMultilevel"/>
     <w:tmpl w:val="CD6E72BC"/>
@@ -7767,7 +8331,7 @@
       </w:rPr>
     </w:lvl>
   </w:abstractNum>
-  <w:abstractNum w:abstractNumId="3" w15:restartNumberingAfterBreak="0">
+  <w:abstractNum w:abstractNumId="4" w15:restartNumberingAfterBreak="0">
     <w:nsid w:val="1E945B52"/>
     <w:multiLevelType w:val="multilevel"/>
     <w:tmpl w:val="5BC4E776"/>
@@ -7855,7 +8419,7 @@
       </w:pPr>
     </w:lvl>
   </w:abstractNum>
-  <w:abstractNum w:abstractNumId="4" w15:restartNumberingAfterBreak="0">
+  <w:abstractNum w:abstractNumId="5" w15:restartNumberingAfterBreak="0">
     <w:nsid w:val="36522C79"/>
     <w:multiLevelType w:val="hybridMultilevel"/>
     <w:tmpl w:val="FC76F4D0"/>
@@ -7968,7 +8532,7 @@
       </w:rPr>
     </w:lvl>
   </w:abstractNum>
-  <w:abstractNum w:abstractNumId="5" w15:restartNumberingAfterBreak="0">
+  <w:abstractNum w:abstractNumId="6" w15:restartNumberingAfterBreak="0">
     <w:nsid w:val="411B5E2D"/>
     <w:multiLevelType w:val="hybridMultilevel"/>
     <w:tmpl w:val="522821B4"/>
@@ -8081,7 +8645,7 @@
       </w:rPr>
     </w:lvl>
   </w:abstractNum>
-  <w:abstractNum w:abstractNumId="6" w15:restartNumberingAfterBreak="0">
+  <w:abstractNum w:abstractNumId="7" w15:restartNumberingAfterBreak="0">
     <w:nsid w:val="48B87F82"/>
     <w:multiLevelType w:val="multilevel"/>
     <w:tmpl w:val="0409001F"/>
@@ -8167,7 +8731,7 @@
       </w:pPr>
     </w:lvl>
   </w:abstractNum>
-  <w:abstractNum w:abstractNumId="7" w15:restartNumberingAfterBreak="0">
+  <w:abstractNum w:abstractNumId="8" w15:restartNumberingAfterBreak="0">
     <w:nsid w:val="515A1FF6"/>
     <w:multiLevelType w:val="hybridMultilevel"/>
     <w:tmpl w:val="AB3240A0"/>
@@ -8280,7 +8844,7 @@
       </w:rPr>
     </w:lvl>
   </w:abstractNum>
-  <w:abstractNum w:abstractNumId="8" w15:restartNumberingAfterBreak="0">
+  <w:abstractNum w:abstractNumId="9" w15:restartNumberingAfterBreak="0">
     <w:nsid w:val="638A03E6"/>
     <w:multiLevelType w:val="multilevel"/>
     <w:tmpl w:val="8D1E2D3A"/>
@@ -8366,7 +8930,7 @@
       </w:pPr>
     </w:lvl>
   </w:abstractNum>
-  <w:abstractNum w:abstractNumId="9" w15:restartNumberingAfterBreak="0">
+  <w:abstractNum w:abstractNumId="10" w15:restartNumberingAfterBreak="0">
     <w:nsid w:val="68862B48"/>
     <w:multiLevelType w:val="hybridMultilevel"/>
     <w:tmpl w:val="2D7681B8"/>
@@ -8455,7 +9019,7 @@
       </w:pPr>
     </w:lvl>
   </w:abstractNum>
-  <w:abstractNum w:abstractNumId="10" w15:restartNumberingAfterBreak="0">
+  <w:abstractNum w:abstractNumId="11" w15:restartNumberingAfterBreak="0">
     <w:nsid w:val="6EA20ACA"/>
     <w:multiLevelType w:val="hybridMultilevel"/>
     <w:tmpl w:val="1B6EB5FC"/>
@@ -8568,7 +9132,7 @@
       </w:rPr>
     </w:lvl>
   </w:abstractNum>
-  <w:abstractNum w:abstractNumId="11" w15:restartNumberingAfterBreak="0">
+  <w:abstractNum w:abstractNumId="12" w15:restartNumberingAfterBreak="0">
     <w:nsid w:val="75DD6A58"/>
     <w:multiLevelType w:val="multilevel"/>
     <w:tmpl w:val="0409001F"/>
@@ -8654,7 +9218,7 @@
       </w:pPr>
     </w:lvl>
   </w:abstractNum>
-  <w:abstractNum w:abstractNumId="12" w15:restartNumberingAfterBreak="0">
+  <w:abstractNum w:abstractNumId="13" w15:restartNumberingAfterBreak="0">
     <w:nsid w:val="7D4172E8"/>
     <w:multiLevelType w:val="hybridMultilevel"/>
     <w:tmpl w:val="F7029AD6"/>
@@ -8741,48 +9305,51 @@
     </w:lvl>
   </w:abstractNum>
   <w:num w:numId="1" w16cid:durableId="798839314">
+    <w:abstractNumId w:val="13"/>
+  </w:num>
+  <w:num w:numId="2" w16cid:durableId="1025446333">
     <w:abstractNumId w:val="12"/>
   </w:num>
-  <w:num w:numId="2" w16cid:durableId="1025446333">
+  <w:num w:numId="3" w16cid:durableId="1177504045">
+    <w:abstractNumId w:val="9"/>
+  </w:num>
+  <w:num w:numId="4" w16cid:durableId="1054236448">
+    <w:abstractNumId w:val="9"/>
+  </w:num>
+  <w:num w:numId="5" w16cid:durableId="1052076164">
+    <w:abstractNumId w:val="7"/>
+  </w:num>
+  <w:num w:numId="6" w16cid:durableId="710422529">
+    <w:abstractNumId w:val="4"/>
+  </w:num>
+  <w:num w:numId="7" w16cid:durableId="1177772067">
+    <w:abstractNumId w:val="9"/>
+  </w:num>
+  <w:num w:numId="8" w16cid:durableId="1727799858">
+    <w:abstractNumId w:val="10"/>
+  </w:num>
+  <w:num w:numId="9" w16cid:durableId="1287616715">
+    <w:abstractNumId w:val="8"/>
+  </w:num>
+  <w:num w:numId="10" w16cid:durableId="780147633">
+    <w:abstractNumId w:val="2"/>
+  </w:num>
+  <w:num w:numId="11" w16cid:durableId="295725391">
+    <w:abstractNumId w:val="6"/>
+  </w:num>
+  <w:num w:numId="12" w16cid:durableId="879247570">
     <w:abstractNumId w:val="11"/>
   </w:num>
-  <w:num w:numId="3" w16cid:durableId="1177504045">
-    <w:abstractNumId w:val="8"/>
+  <w:num w:numId="13" w16cid:durableId="1934433319">
+    <w:abstractNumId w:val="5"/>
   </w:num>
-  <w:num w:numId="4" w16cid:durableId="1054236448">
-    <w:abstractNumId w:val="8"/>
-  </w:num>
-  <w:num w:numId="5" w16cid:durableId="1052076164">
-    <w:abstractNumId w:val="6"/>
-  </w:num>
-  <w:num w:numId="6" w16cid:durableId="710422529">
+  <w:num w:numId="14" w16cid:durableId="890506714">
     <w:abstractNumId w:val="3"/>
   </w:num>
-  <w:num w:numId="7" w16cid:durableId="1177772067">
-    <w:abstractNumId w:val="8"/>
-  </w:num>
-  <w:num w:numId="8" w16cid:durableId="1727799858">
-    <w:abstractNumId w:val="9"/>
-  </w:num>
-  <w:num w:numId="9" w16cid:durableId="1287616715">
-    <w:abstractNumId w:val="7"/>
-  </w:num>
-  <w:num w:numId="10" w16cid:durableId="780147633">
+  <w:num w:numId="15" w16cid:durableId="6517200">
     <w:abstractNumId w:val="1"/>
   </w:num>
-  <w:num w:numId="11" w16cid:durableId="295725391">
-    <w:abstractNumId w:val="5"/>
-  </w:num>
-  <w:num w:numId="12" w16cid:durableId="879247570">
-    <w:abstractNumId w:val="10"/>
-  </w:num>
-  <w:num w:numId="13" w16cid:durableId="1934433319">
-    <w:abstractNumId w:val="4"/>
-  </w:num>
-  <w:num w:numId="14" w16cid:durableId="890506714">
-    <w:abstractNumId w:val="2"/>
-  </w:num>
-  <w:num w:numId="15" w16cid:durableId="6517200">
+  <w:num w:numId="16" w16cid:durableId="1506626771">
     <w:abstractNumId w:val="0"/>
   </w:num>
 </w:numbering>

</xml_diff>